<commit_message>
fix: removed unwanted dataframe
</commit_message>
<xml_diff>
--- a/src/R/report_word.docx
+++ b/src/R/report_word.docx
@@ -1152,80 +1152,6 @@
       </w:r>
       <w:r>
         <w:t xml:space="preserve">^^ *Respecto a la población total de ese grupo de edad</w:t>
-      </w:r>
-    </w:p>
-    <w:p>
-      <w:pPr>
-        <w:pStyle w:val="BodyText"/>
-      </w:pPr>
-      <w:r>
-        <w:t xml:space="preserve">Categorías.de.riesgo Número.de.municipios X..de.municipios Población..1…..</w:t>
-      </w:r>
-      <w:r>
-        <w:t xml:space="preserve"> </w:t>
-      </w:r>
-      <w:r>
-        <w:t xml:space="preserve">1 Riesgo bajo 33 9.7% NA%</w:t>
-      </w:r>
-      <w:r>
-        <w:t xml:space="preserve"> </w:t>
-      </w:r>
-      <w:r>
-        <w:t xml:space="preserve">2 Riesgo mediano 95 27.9% NA%</w:t>
-      </w:r>
-      <w:r>
-        <w:t xml:space="preserve"> </w:t>
-      </w:r>
-      <w:r>
-        <w:t xml:space="preserve">3 Riesgo alto 84 24.7% NA%</w:t>
-      </w:r>
-      <w:r>
-        <w:t xml:space="preserve"> </w:t>
-      </w:r>
-      <w:r>
-        <w:t xml:space="preserve">4 Riesgo muy alto 128 37.6% NA%</w:t>
-      </w:r>
-      <w:r>
-        <w:t xml:space="preserve"> </w:t>
-      </w:r>
-      <w:r>
-        <w:t xml:space="preserve">5 Total 340 100.0% 0.00%</w:t>
-      </w:r>
-      <w:r>
-        <w:t xml:space="preserve"> </w:t>
-      </w:r>
-      <w:r>
-        <w:t xml:space="preserve">Población..5….. Población..15…..</w:t>
-      </w:r>
-      <w:r>
-        <w:t xml:space="preserve"> </w:t>
-      </w:r>
-      <w:r>
-        <w:t xml:space="preserve">1 NA% 6.91%</w:t>
-      </w:r>
-      <w:r>
-        <w:t xml:space="preserve"> </w:t>
-      </w:r>
-      <w:r>
-        <w:t xml:space="preserve">2 NA% 19.01%</w:t>
-      </w:r>
-      <w:r>
-        <w:t xml:space="preserve"> </w:t>
-      </w:r>
-      <w:r>
-        <w:t xml:space="preserve">3 NA% 21.90%</w:t>
-      </w:r>
-      <w:r>
-        <w:t xml:space="preserve"> </w:t>
-      </w:r>
-      <w:r>
-        <w:t xml:space="preserve">4 NA% 52.18%</w:t>
-      </w:r>
-      <w:r>
-        <w:t xml:space="preserve"> </w:t>
-      </w:r>
-      <w:r>
-        <w:t xml:space="preserve">5 0.00% 100.00%</w:t>
       </w:r>
     </w:p>
     <w:p>

</xml_diff>